<commit_message>
Ny arkitektur + arbeidsoppgaver
Se gjerne tegningen for 2 RAMer
</commit_message>
<xml_diff>
--- a/Assignment files/Spec.docx
+++ b/Assignment files/Spec.docx
@@ -23,24 +23,17 @@
     </w:p>
     <w:p>
       <w:pPr>
-        <w:pStyle w:val="Heading1"/>
-      </w:pPr>
-      <w:r>
-        <w:rPr>
-          <w:rStyle w:val="eop"/>
-        </w:rPr>
-        <w:t> </w:t>
-      </w:r>
-    </w:p>
-    <w:p>
-      <w:pPr>
         <w:pStyle w:val="paragraph"/>
         <w:numPr>
           <w:ilvl w:val="0"/>
           <w:numId w:val="1"/>
         </w:numPr>
-        <w:spacing w:before="0" w:beforeAutospacing="0" w:after="0" w:afterAutospacing="0"/>
-        <w:ind w:left="1080" w:firstLine="0"/>
+        <w:tabs>
+          <w:tab w:val="clear" w:pos="720"/>
+          <w:tab w:val="num" w:pos="-360"/>
+        </w:tabs>
+        <w:spacing w:before="0" w:beforeAutospacing="0" w:after="0" w:afterAutospacing="0"/>
+        <w:ind w:left="0" w:firstLine="0"/>
         <w:textAlignment w:val="baseline"/>
         <w:rPr>
           <w:rFonts w:ascii="Calibri" w:hAnsi="Calibri" w:cs="Calibri"/>
@@ -56,20 +49,8 @@
           <w:szCs w:val="22"/>
           <w:lang w:val="en-GB"/>
         </w:rPr>
-        <w:t xml:space="preserve">Input melody through </w:t>
-      </w:r>
-      <w:proofErr w:type="gramStart"/>
-      <w:r>
-        <w:rPr>
-          <w:rStyle w:val="normaltextrun"/>
-          <w:rFonts w:ascii="Calibri" w:eastAsiaTheme="majorEastAsia" w:hAnsi="Calibri" w:cs="Calibri"/>
-          <w:sz w:val="22"/>
-          <w:szCs w:val="22"/>
-          <w:lang w:val="en-GB"/>
-        </w:rPr>
-        <w:t>keyboard</w:t>
-      </w:r>
-      <w:proofErr w:type="gramEnd"/>
+        <w:t>Input melody through keyboard</w:t>
+      </w:r>
       <w:r>
         <w:rPr>
           <w:rStyle w:val="eop"/>
@@ -87,8 +68,12 @@
           <w:ilvl w:val="0"/>
           <w:numId w:val="2"/>
         </w:numPr>
-        <w:spacing w:before="0" w:beforeAutospacing="0" w:after="0" w:afterAutospacing="0"/>
-        <w:ind w:left="1800" w:firstLine="0"/>
+        <w:tabs>
+          <w:tab w:val="clear" w:pos="720"/>
+          <w:tab w:val="num" w:pos="348"/>
+        </w:tabs>
+        <w:spacing w:before="0" w:beforeAutospacing="0" w:after="0" w:afterAutospacing="0"/>
+        <w:ind w:firstLine="0"/>
         <w:textAlignment w:val="baseline"/>
         <w:rPr>
           <w:rFonts w:ascii="Calibri" w:hAnsi="Calibri" w:cs="Calibri"/>
@@ -123,8 +108,12 @@
           <w:ilvl w:val="0"/>
           <w:numId w:val="3"/>
         </w:numPr>
-        <w:spacing w:before="0" w:beforeAutospacing="0" w:after="0" w:afterAutospacing="0"/>
-        <w:ind w:left="2520" w:firstLine="0"/>
+        <w:tabs>
+          <w:tab w:val="clear" w:pos="720"/>
+          <w:tab w:val="num" w:pos="348"/>
+        </w:tabs>
+        <w:spacing w:before="0" w:beforeAutospacing="0" w:after="0" w:afterAutospacing="0"/>
+        <w:ind w:left="1440" w:firstLine="0"/>
         <w:textAlignment w:val="baseline"/>
         <w:rPr>
           <w:rFonts w:ascii="Calibri" w:hAnsi="Calibri" w:cs="Calibri"/>
@@ -159,8 +148,12 @@
           <w:ilvl w:val="0"/>
           <w:numId w:val="3"/>
         </w:numPr>
-        <w:spacing w:before="0" w:beforeAutospacing="0" w:after="0" w:afterAutospacing="0"/>
-        <w:ind w:left="2520" w:firstLine="0"/>
+        <w:tabs>
+          <w:tab w:val="clear" w:pos="720"/>
+          <w:tab w:val="num" w:pos="348"/>
+        </w:tabs>
+        <w:spacing w:before="0" w:beforeAutospacing="0" w:after="0" w:afterAutospacing="0"/>
+        <w:ind w:left="1440" w:firstLine="0"/>
         <w:textAlignment w:val="baseline"/>
         <w:rPr>
           <w:rFonts w:ascii="Calibri" w:hAnsi="Calibri" w:cs="Calibri"/>
@@ -177,42 +170,6 @@
           <w:lang w:val="en-GB"/>
         </w:rPr>
         <w:t>A-J</w:t>
-      </w:r>
-      <w:r>
-        <w:rPr>
-          <w:rStyle w:val="eop"/>
-          <w:rFonts w:ascii="Calibri" w:hAnsi="Calibri" w:cs="Calibri"/>
-          <w:sz w:val="22"/>
-          <w:szCs w:val="22"/>
-        </w:rPr>
-        <w:t> </w:t>
-      </w:r>
-    </w:p>
-    <w:p>
-      <w:pPr>
-        <w:pStyle w:val="paragraph"/>
-        <w:numPr>
-          <w:ilvl w:val="0"/>
-          <w:numId w:val="3"/>
-        </w:numPr>
-        <w:spacing w:before="0" w:beforeAutospacing="0" w:after="0" w:afterAutospacing="0"/>
-        <w:ind w:left="2520" w:firstLine="0"/>
-        <w:textAlignment w:val="baseline"/>
-        <w:rPr>
-          <w:rFonts w:ascii="Calibri" w:hAnsi="Calibri" w:cs="Calibri"/>
-          <w:sz w:val="22"/>
-          <w:szCs w:val="22"/>
-        </w:rPr>
-      </w:pPr>
-      <w:r>
-        <w:rPr>
-          <w:rStyle w:val="normaltextrun"/>
-          <w:rFonts w:ascii="Calibri" w:eastAsiaTheme="majorEastAsia" w:hAnsi="Calibri" w:cs="Calibri"/>
-          <w:sz w:val="22"/>
-          <w:szCs w:val="22"/>
-          <w:lang w:val="en-GB"/>
-        </w:rPr>
-        <w:t>Silence: Space bar</w:t>
       </w:r>
       <w:r>
         <w:rPr>
@@ -231,8 +188,12 @@
           <w:ilvl w:val="0"/>
           <w:numId w:val="4"/>
         </w:numPr>
-        <w:spacing w:before="0" w:beforeAutospacing="0" w:after="0" w:afterAutospacing="0"/>
-        <w:ind w:left="1800" w:firstLine="0"/>
+        <w:tabs>
+          <w:tab w:val="clear" w:pos="720"/>
+          <w:tab w:val="num" w:pos="348"/>
+        </w:tabs>
+        <w:spacing w:before="0" w:beforeAutospacing="0" w:after="0" w:afterAutospacing="0"/>
+        <w:ind w:firstLine="0"/>
         <w:textAlignment w:val="baseline"/>
         <w:rPr>
           <w:rFonts w:ascii="Calibri" w:hAnsi="Calibri" w:cs="Calibri"/>
@@ -248,20 +209,8 @@
           <w:szCs w:val="22"/>
           <w:lang w:val="en-GB"/>
         </w:rPr>
-        <w:t xml:space="preserve">Stop recording: Enter </w:t>
-      </w:r>
-      <w:proofErr w:type="gramStart"/>
-      <w:r>
-        <w:rPr>
-          <w:rStyle w:val="normaltextrun"/>
-          <w:rFonts w:ascii="Calibri" w:eastAsiaTheme="majorEastAsia" w:hAnsi="Calibri" w:cs="Calibri"/>
-          <w:sz w:val="22"/>
-          <w:szCs w:val="22"/>
-          <w:lang w:val="en-GB"/>
-        </w:rPr>
-        <w:t>key</w:t>
-      </w:r>
-      <w:proofErr w:type="gramEnd"/>
+        <w:t>Stop recording: Enter key</w:t>
+      </w:r>
       <w:r>
         <w:rPr>
           <w:rStyle w:val="eop"/>
@@ -279,8 +228,12 @@
           <w:ilvl w:val="0"/>
           <w:numId w:val="4"/>
         </w:numPr>
-        <w:spacing w:before="0" w:beforeAutospacing="0" w:after="0" w:afterAutospacing="0"/>
-        <w:ind w:left="1800" w:firstLine="0"/>
+        <w:tabs>
+          <w:tab w:val="clear" w:pos="720"/>
+          <w:tab w:val="num" w:pos="348"/>
+        </w:tabs>
+        <w:spacing w:before="0" w:beforeAutospacing="0" w:after="0" w:afterAutospacing="0"/>
+        <w:ind w:firstLine="0"/>
         <w:textAlignment w:val="baseline"/>
         <w:rPr>
           <w:rFonts w:ascii="Calibri" w:hAnsi="Calibri" w:cs="Calibri"/>
@@ -296,20 +249,8 @@
           <w:szCs w:val="22"/>
           <w:lang w:val="en-GB"/>
         </w:rPr>
-        <w:t>Start playing P/p-</w:t>
-      </w:r>
-      <w:proofErr w:type="gramStart"/>
-      <w:r>
-        <w:rPr>
-          <w:rStyle w:val="normaltextrun"/>
-          <w:rFonts w:ascii="Calibri" w:eastAsiaTheme="majorEastAsia" w:hAnsi="Calibri" w:cs="Calibri"/>
-          <w:sz w:val="22"/>
-          <w:szCs w:val="22"/>
-          <w:lang w:val="en-GB"/>
-        </w:rPr>
-        <w:t>key</w:t>
-      </w:r>
-      <w:proofErr w:type="gramEnd"/>
+        <w:t>Start playing P/p-key</w:t>
+      </w:r>
       <w:r>
         <w:rPr>
           <w:rStyle w:val="eop"/>
@@ -327,8 +268,12 @@
           <w:ilvl w:val="0"/>
           <w:numId w:val="5"/>
         </w:numPr>
-        <w:spacing w:before="0" w:beforeAutospacing="0" w:after="0" w:afterAutospacing="0"/>
-        <w:ind w:left="2520" w:firstLine="0"/>
+        <w:tabs>
+          <w:tab w:val="clear" w:pos="720"/>
+          <w:tab w:val="num" w:pos="348"/>
+        </w:tabs>
+        <w:spacing w:before="0" w:beforeAutospacing="0" w:after="0" w:afterAutospacing="0"/>
+        <w:ind w:left="1440" w:firstLine="0"/>
         <w:textAlignment w:val="baseline"/>
         <w:rPr>
           <w:rFonts w:ascii="Calibri" w:hAnsi="Calibri" w:cs="Calibri"/>
@@ -387,8 +332,12 @@
           <w:ilvl w:val="0"/>
           <w:numId w:val="5"/>
         </w:numPr>
-        <w:spacing w:before="0" w:beforeAutospacing="0" w:after="0" w:afterAutospacing="0"/>
-        <w:ind w:left="2520" w:firstLine="0"/>
+        <w:tabs>
+          <w:tab w:val="clear" w:pos="720"/>
+          <w:tab w:val="num" w:pos="348"/>
+        </w:tabs>
+        <w:spacing w:before="0" w:beforeAutospacing="0" w:after="0" w:afterAutospacing="0"/>
+        <w:ind w:left="1440" w:firstLine="0"/>
         <w:textAlignment w:val="baseline"/>
         <w:rPr>
           <w:rFonts w:ascii="Calibri" w:hAnsi="Calibri" w:cs="Calibri"/>
@@ -404,20 +353,8 @@
           <w:szCs w:val="22"/>
           <w:lang w:val="en-GB"/>
         </w:rPr>
-        <w:t xml:space="preserve">Play back tunes 0.5 sec </w:t>
-      </w:r>
-      <w:proofErr w:type="gramStart"/>
-      <w:r>
-        <w:rPr>
-          <w:rStyle w:val="normaltextrun"/>
-          <w:rFonts w:ascii="Calibri" w:eastAsiaTheme="majorEastAsia" w:hAnsi="Calibri" w:cs="Calibri"/>
-          <w:sz w:val="22"/>
-          <w:szCs w:val="22"/>
-          <w:lang w:val="en-GB"/>
-        </w:rPr>
-        <w:t>duration</w:t>
-      </w:r>
-      <w:proofErr w:type="gramEnd"/>
+        <w:t>Play back tunes 0.5 sec duration</w:t>
+      </w:r>
       <w:r>
         <w:rPr>
           <w:rStyle w:val="eop"/>
@@ -435,8 +372,12 @@
           <w:ilvl w:val="0"/>
           <w:numId w:val="6"/>
         </w:numPr>
-        <w:spacing w:before="0" w:beforeAutospacing="0" w:after="0" w:afterAutospacing="0"/>
-        <w:ind w:left="1080" w:firstLine="0"/>
+        <w:tabs>
+          <w:tab w:val="clear" w:pos="720"/>
+          <w:tab w:val="num" w:pos="348"/>
+        </w:tabs>
+        <w:spacing w:before="0" w:beforeAutospacing="0" w:after="0" w:afterAutospacing="0"/>
+        <w:ind w:left="0" w:firstLine="0"/>
         <w:textAlignment w:val="baseline"/>
         <w:rPr>
           <w:rFonts w:ascii="Calibri" w:hAnsi="Calibri" w:cs="Calibri"/>
@@ -452,28 +393,7 @@
           <w:szCs w:val="22"/>
           <w:lang w:val="en-GB"/>
         </w:rPr>
-        <w:t xml:space="preserve">RAM – 120 </w:t>
-      </w:r>
-      <w:proofErr w:type="gramStart"/>
-      <w:r>
-        <w:rPr>
-          <w:rStyle w:val="normaltextrun"/>
-          <w:rFonts w:ascii="Calibri" w:eastAsiaTheme="majorEastAsia" w:hAnsi="Calibri" w:cs="Calibri"/>
-          <w:sz w:val="22"/>
-          <w:szCs w:val="22"/>
-          <w:lang w:val="en-GB"/>
-        </w:rPr>
-        <w:t>bit</w:t>
-      </w:r>
-      <w:proofErr w:type="gramEnd"/>
-      <w:r>
-        <w:rPr>
-          <w:rStyle w:val="eop"/>
-          <w:rFonts w:ascii="Calibri" w:hAnsi="Calibri" w:cs="Calibri"/>
-          <w:sz w:val="22"/>
-          <w:szCs w:val="22"/>
-        </w:rPr>
-        <w:t> </w:t>
+        <w:t>2x RAM @ 1kb</w:t>
       </w:r>
     </w:p>
     <w:p>
@@ -483,10 +403,15 @@
           <w:ilvl w:val="0"/>
           <w:numId w:val="6"/>
         </w:numPr>
-        <w:spacing w:before="0" w:beforeAutospacing="0" w:after="0" w:afterAutospacing="0"/>
-        <w:ind w:left="1080" w:firstLine="0"/>
-        <w:textAlignment w:val="baseline"/>
-        <w:rPr>
+        <w:tabs>
+          <w:tab w:val="clear" w:pos="720"/>
+          <w:tab w:val="num" w:pos="348"/>
+        </w:tabs>
+        <w:spacing w:before="0" w:beforeAutospacing="0" w:after="0" w:afterAutospacing="0"/>
+        <w:ind w:left="0" w:firstLine="0"/>
+        <w:textAlignment w:val="baseline"/>
+        <w:rPr>
+          <w:rStyle w:val="eop"/>
           <w:rFonts w:ascii="Calibri" w:hAnsi="Calibri" w:cs="Calibri"/>
           <w:sz w:val="22"/>
           <w:szCs w:val="22"/>
@@ -513,6 +438,587 @@
         </w:rPr>
         <w:t> </w:t>
       </w:r>
+    </w:p>
+    <w:p>
+      <w:pPr>
+        <w:pStyle w:val="paragraph"/>
+        <w:spacing w:before="0" w:beforeAutospacing="0" w:after="0" w:afterAutospacing="0"/>
+        <w:textAlignment w:val="baseline"/>
+        <w:rPr>
+          <w:rStyle w:val="eop"/>
+          <w:rFonts w:ascii="Calibri" w:hAnsi="Calibri" w:cs="Calibri"/>
+          <w:sz w:val="22"/>
+          <w:szCs w:val="22"/>
+          <w:lang w:val="en-GB"/>
+        </w:rPr>
+      </w:pPr>
+    </w:p>
+    <w:p>
+      <w:pPr>
+        <w:pStyle w:val="paragraph"/>
+        <w:spacing w:before="0" w:beforeAutospacing="0" w:after="0" w:afterAutospacing="0"/>
+        <w:ind w:left="1080"/>
+        <w:textAlignment w:val="baseline"/>
+        <w:rPr>
+          <w:rStyle w:val="eop"/>
+          <w:rFonts w:ascii="Calibri" w:hAnsi="Calibri" w:cs="Calibri"/>
+          <w:sz w:val="22"/>
+          <w:szCs w:val="22"/>
+          <w:lang w:val="en-GB"/>
+        </w:rPr>
+      </w:pPr>
+    </w:p>
+    <w:p>
+      <w:pPr>
+        <w:pStyle w:val="paragraph"/>
+        <w:spacing w:before="0" w:beforeAutospacing="0" w:after="0" w:afterAutospacing="0"/>
+        <w:ind w:left="1080"/>
+        <w:textAlignment w:val="baseline"/>
+        <w:rPr>
+          <w:rStyle w:val="eop"/>
+          <w:rFonts w:ascii="Calibri" w:hAnsi="Calibri" w:cs="Calibri"/>
+          <w:sz w:val="22"/>
+          <w:szCs w:val="22"/>
+          <w:lang w:val="en-GB"/>
+        </w:rPr>
+      </w:pPr>
+    </w:p>
+    <w:p>
+      <w:pPr>
+        <w:pStyle w:val="paragraph"/>
+        <w:spacing w:before="0" w:beforeAutospacing="0" w:after="0" w:afterAutospacing="0"/>
+        <w:ind w:left="1080"/>
+        <w:textAlignment w:val="baseline"/>
+        <w:rPr>
+          <w:rStyle w:val="eop"/>
+          <w:rFonts w:ascii="Calibri" w:hAnsi="Calibri" w:cs="Calibri"/>
+          <w:sz w:val="22"/>
+          <w:szCs w:val="22"/>
+          <w:lang w:val="en-GB"/>
+        </w:rPr>
+      </w:pPr>
+    </w:p>
+    <w:p>
+      <w:pPr>
+        <w:pStyle w:val="paragraph"/>
+        <w:spacing w:before="0" w:beforeAutospacing="0" w:after="0" w:afterAutospacing="0"/>
+        <w:ind w:left="1080"/>
+        <w:textAlignment w:val="baseline"/>
+        <w:rPr>
+          <w:rStyle w:val="eop"/>
+          <w:rFonts w:ascii="Calibri" w:hAnsi="Calibri" w:cs="Calibri"/>
+          <w:sz w:val="22"/>
+          <w:szCs w:val="22"/>
+          <w:lang w:val="en-GB"/>
+        </w:rPr>
+      </w:pPr>
+    </w:p>
+    <w:p>
+      <w:pPr>
+        <w:pStyle w:val="paragraph"/>
+        <w:spacing w:before="0" w:beforeAutospacing="0" w:after="0" w:afterAutospacing="0"/>
+        <w:ind w:left="1080"/>
+        <w:textAlignment w:val="baseline"/>
+        <w:rPr>
+          <w:rStyle w:val="eop"/>
+          <w:rFonts w:ascii="Calibri" w:hAnsi="Calibri" w:cs="Calibri"/>
+          <w:sz w:val="22"/>
+          <w:szCs w:val="22"/>
+          <w:lang w:val="en-GB"/>
+        </w:rPr>
+      </w:pPr>
+    </w:p>
+    <w:p>
+      <w:pPr>
+        <w:pStyle w:val="paragraph"/>
+        <w:spacing w:before="0" w:beforeAutospacing="0" w:after="0" w:afterAutospacing="0"/>
+        <w:ind w:left="1080"/>
+        <w:textAlignment w:val="baseline"/>
+        <w:rPr>
+          <w:rStyle w:val="eop"/>
+          <w:rFonts w:ascii="Calibri" w:hAnsi="Calibri" w:cs="Calibri"/>
+          <w:sz w:val="22"/>
+          <w:szCs w:val="22"/>
+          <w:lang w:val="en-GB"/>
+        </w:rPr>
+      </w:pPr>
+    </w:p>
+    <w:p>
+      <w:pPr>
+        <w:pStyle w:val="paragraph"/>
+        <w:spacing w:before="0" w:beforeAutospacing="0" w:after="0" w:afterAutospacing="0"/>
+        <w:ind w:left="1080"/>
+        <w:textAlignment w:val="baseline"/>
+        <w:rPr>
+          <w:rStyle w:val="eop"/>
+          <w:rFonts w:ascii="Calibri" w:hAnsi="Calibri" w:cs="Calibri"/>
+          <w:sz w:val="22"/>
+          <w:szCs w:val="22"/>
+          <w:lang w:val="en-GB"/>
+        </w:rPr>
+      </w:pPr>
+    </w:p>
+    <w:p>
+      <w:pPr>
+        <w:pStyle w:val="paragraph"/>
+        <w:spacing w:before="0" w:beforeAutospacing="0" w:after="0" w:afterAutospacing="0"/>
+        <w:ind w:left="1080"/>
+        <w:textAlignment w:val="baseline"/>
+        <w:rPr>
+          <w:rStyle w:val="eop"/>
+          <w:rFonts w:ascii="Calibri" w:hAnsi="Calibri" w:cs="Calibri"/>
+          <w:sz w:val="22"/>
+          <w:szCs w:val="22"/>
+          <w:lang w:val="en-GB"/>
+        </w:rPr>
+      </w:pPr>
+    </w:p>
+    <w:p>
+      <w:pPr>
+        <w:pStyle w:val="paragraph"/>
+        <w:spacing w:before="0" w:beforeAutospacing="0" w:after="0" w:afterAutospacing="0"/>
+        <w:textAlignment w:val="baseline"/>
+        <w:rPr>
+          <w:rFonts w:ascii="Calibri" w:hAnsi="Calibri" w:cs="Calibri"/>
+          <w:sz w:val="22"/>
+          <w:szCs w:val="22"/>
+        </w:rPr>
+      </w:pPr>
+      <w:r>
+        <w:rPr>
+          <w:rFonts w:ascii="Calibri" w:hAnsi="Calibri" w:cs="Calibri"/>
+          <w:sz w:val="22"/>
+          <w:szCs w:val="22"/>
+        </w:rPr>
+        <w:t xml:space="preserve">Elins notater fra møte. </w:t>
+      </w:r>
+      <w:r>
+        <w:rPr>
+          <w:rFonts w:ascii="Calibri" w:hAnsi="Calibri" w:cs="Calibri"/>
+          <w:sz w:val="22"/>
+          <w:szCs w:val="22"/>
+        </w:rPr>
+        <w:t xml:space="preserve">Alle andre kan bare </w:t>
+      </w:r>
+      <w:proofErr w:type="spellStart"/>
+      <w:r>
+        <w:rPr>
+          <w:rFonts w:ascii="Calibri" w:hAnsi="Calibri" w:cs="Calibri"/>
+          <w:sz w:val="22"/>
+          <w:szCs w:val="22"/>
+        </w:rPr>
+        <w:t>ignore</w:t>
+      </w:r>
+      <w:proofErr w:type="spellEnd"/>
+      <w:r>
+        <w:rPr>
+          <w:rFonts w:ascii="Calibri" w:hAnsi="Calibri" w:cs="Calibri"/>
+          <w:sz w:val="22"/>
+          <w:szCs w:val="22"/>
+        </w:rPr>
+        <w:t>.</w:t>
+      </w:r>
+    </w:p>
+    <w:p>
+      <w:pPr>
+        <w:pStyle w:val="paragraph"/>
+        <w:numPr>
+          <w:ilvl w:val="0"/>
+          <w:numId w:val="6"/>
+        </w:numPr>
+        <w:spacing w:before="0" w:beforeAutospacing="0" w:after="0" w:afterAutospacing="0"/>
+        <w:textAlignment w:val="baseline"/>
+        <w:rPr>
+          <w:rFonts w:ascii="Calibri" w:hAnsi="Calibri" w:cs="Calibri"/>
+          <w:sz w:val="22"/>
+          <w:szCs w:val="22"/>
+          <w:lang w:val="en-GB"/>
+        </w:rPr>
+      </w:pPr>
+      <w:r>
+        <w:rPr>
+          <w:rFonts w:ascii="Calibri" w:hAnsi="Calibri" w:cs="Calibri"/>
+          <w:sz w:val="22"/>
+          <w:szCs w:val="22"/>
+          <w:lang w:val="en-GB"/>
+        </w:rPr>
+        <w:t>Play back.</w:t>
+      </w:r>
+    </w:p>
+    <w:p>
+      <w:pPr>
+        <w:pStyle w:val="paragraph"/>
+        <w:numPr>
+          <w:ilvl w:val="0"/>
+          <w:numId w:val="6"/>
+        </w:numPr>
+        <w:spacing w:before="0" w:beforeAutospacing="0" w:after="0" w:afterAutospacing="0"/>
+        <w:textAlignment w:val="baseline"/>
+        <w:rPr>
+          <w:rFonts w:ascii="Calibri" w:hAnsi="Calibri" w:cs="Calibri"/>
+          <w:sz w:val="22"/>
+          <w:szCs w:val="22"/>
+          <w:lang w:val="en-GB"/>
+        </w:rPr>
+      </w:pPr>
+      <w:r>
+        <w:rPr>
+          <w:rFonts w:ascii="Calibri" w:hAnsi="Calibri" w:cs="Calibri"/>
+          <w:sz w:val="22"/>
+          <w:szCs w:val="22"/>
+          <w:lang w:val="en-GB"/>
+        </w:rPr>
+        <w:t>Q</w:t>
+      </w:r>
+      <w:r>
+        <w:rPr>
+          <w:rFonts w:ascii="Calibri" w:hAnsi="Calibri" w:cs="Calibri"/>
+          <w:sz w:val="22"/>
+          <w:szCs w:val="22"/>
+          <w:lang w:val="en-GB"/>
+        </w:rPr>
+        <w:t xml:space="preserve"> </w:t>
+      </w:r>
+      <w:r>
+        <w:rPr>
+          <w:rFonts w:ascii="Calibri" w:hAnsi="Calibri" w:cs="Calibri"/>
+          <w:sz w:val="22"/>
+          <w:szCs w:val="22"/>
+          <w:lang w:val="en-GB"/>
+        </w:rPr>
+        <w:t>in</w:t>
+      </w:r>
+      <w:r>
+        <w:rPr>
+          <w:rFonts w:ascii="Calibri" w:hAnsi="Calibri" w:cs="Calibri"/>
+          <w:sz w:val="22"/>
+          <w:szCs w:val="22"/>
+          <w:lang w:val="en-GB"/>
+        </w:rPr>
+        <w:t xml:space="preserve"> mod-m</w:t>
+      </w:r>
+      <w:r>
+        <w:rPr>
+          <w:rFonts w:ascii="Calibri" w:hAnsi="Calibri" w:cs="Calibri"/>
+          <w:sz w:val="22"/>
+          <w:szCs w:val="22"/>
+          <w:lang w:val="en-GB"/>
+        </w:rPr>
+        <w:t xml:space="preserve"> counter. It this for </w:t>
+      </w:r>
+      <w:r>
+        <w:rPr>
+          <w:rFonts w:ascii="Calibri" w:hAnsi="Calibri" w:cs="Calibri"/>
+          <w:sz w:val="22"/>
+          <w:szCs w:val="22"/>
+          <w:lang w:val="en-GB"/>
+        </w:rPr>
+        <w:t>debugging purposes?</w:t>
+      </w:r>
+    </w:p>
+    <w:p>
+      <w:pPr>
+        <w:pStyle w:val="paragraph"/>
+        <w:numPr>
+          <w:ilvl w:val="0"/>
+          <w:numId w:val="6"/>
+        </w:numPr>
+        <w:spacing w:before="0" w:beforeAutospacing="0" w:after="0" w:afterAutospacing="0"/>
+        <w:textAlignment w:val="baseline"/>
+        <w:rPr>
+          <w:rFonts w:ascii="Calibri" w:hAnsi="Calibri" w:cs="Calibri"/>
+          <w:sz w:val="22"/>
+          <w:szCs w:val="22"/>
+          <w:lang w:val="en-GB"/>
+        </w:rPr>
+      </w:pPr>
+      <w:r>
+        <w:rPr>
+          <w:rFonts w:ascii="Calibri" w:hAnsi="Calibri" w:cs="Calibri"/>
+          <w:sz w:val="22"/>
+          <w:szCs w:val="22"/>
+          <w:lang w:val="en-GB"/>
+        </w:rPr>
+        <w:t>Ram counter does not need load</w:t>
+      </w:r>
+    </w:p>
+    <w:p>
+      <w:pPr>
+        <w:pStyle w:val="paragraph"/>
+        <w:numPr>
+          <w:ilvl w:val="0"/>
+          <w:numId w:val="6"/>
+        </w:numPr>
+        <w:spacing w:before="0" w:beforeAutospacing="0" w:after="0" w:afterAutospacing="0"/>
+        <w:textAlignment w:val="baseline"/>
+        <w:rPr>
+          <w:rFonts w:ascii="Calibri" w:hAnsi="Calibri" w:cs="Calibri"/>
+          <w:sz w:val="22"/>
+          <w:szCs w:val="22"/>
+          <w:lang w:val="en-GB"/>
+        </w:rPr>
+      </w:pPr>
+      <w:r>
+        <w:rPr>
+          <w:rFonts w:ascii="Calibri" w:hAnsi="Calibri" w:cs="Calibri"/>
+          <w:sz w:val="22"/>
+          <w:szCs w:val="22"/>
+          <w:lang w:val="en-GB"/>
+        </w:rPr>
+        <w:t xml:space="preserve">ASCII to control path </w:t>
+      </w:r>
+      <w:r>
+        <w:rPr>
+          <w:rFonts w:ascii="Calibri" w:hAnsi="Calibri" w:cs="Calibri"/>
+          <w:sz w:val="22"/>
+          <w:szCs w:val="22"/>
+          <w:lang w:val="en-GB"/>
+        </w:rPr>
+        <w:t>–</w:t>
+      </w:r>
+      <w:r>
+        <w:rPr>
+          <w:rFonts w:ascii="Calibri" w:hAnsi="Calibri" w:cs="Calibri"/>
+          <w:sz w:val="22"/>
+          <w:szCs w:val="22"/>
+          <w:lang w:val="en-GB"/>
+        </w:rPr>
+        <w:t xml:space="preserve"> </w:t>
+      </w:r>
+      <w:r>
+        <w:rPr>
+          <w:rFonts w:ascii="Calibri" w:hAnsi="Calibri" w:cs="Calibri"/>
+          <w:sz w:val="22"/>
+          <w:szCs w:val="22"/>
+          <w:lang w:val="en-GB"/>
+        </w:rPr>
+        <w:t>this is to check if the key is valid</w:t>
+      </w:r>
+    </w:p>
+    <w:p>
+      <w:pPr>
+        <w:pStyle w:val="paragraph"/>
+        <w:numPr>
+          <w:ilvl w:val="1"/>
+          <w:numId w:val="6"/>
+        </w:numPr>
+        <w:spacing w:before="0" w:beforeAutospacing="0" w:after="0" w:afterAutospacing="0"/>
+        <w:textAlignment w:val="baseline"/>
+        <w:rPr>
+          <w:rFonts w:ascii="Calibri" w:hAnsi="Calibri" w:cs="Calibri"/>
+          <w:sz w:val="22"/>
+          <w:szCs w:val="22"/>
+          <w:lang w:val="en-GB"/>
+        </w:rPr>
+      </w:pPr>
+      <w:r>
+        <w:rPr>
+          <w:rFonts w:ascii="Calibri" w:hAnsi="Calibri" w:cs="Calibri"/>
+          <w:sz w:val="22"/>
+          <w:szCs w:val="22"/>
+          <w:lang w:val="en-GB"/>
+        </w:rPr>
+        <w:t>Also in order to react to pause, mute, play etc</w:t>
+      </w:r>
+    </w:p>
+    <w:p>
+      <w:pPr>
+        <w:pStyle w:val="paragraph"/>
+        <w:numPr>
+          <w:ilvl w:val="0"/>
+          <w:numId w:val="6"/>
+        </w:numPr>
+        <w:spacing w:before="0" w:beforeAutospacing="0" w:after="0" w:afterAutospacing="0"/>
+        <w:textAlignment w:val="baseline"/>
+        <w:rPr>
+          <w:rFonts w:ascii="Calibri" w:hAnsi="Calibri" w:cs="Calibri"/>
+          <w:sz w:val="22"/>
+          <w:szCs w:val="22"/>
+          <w:lang w:val="en-GB"/>
+        </w:rPr>
+      </w:pPr>
+      <w:r>
+        <w:rPr>
+          <w:rFonts w:ascii="Calibri" w:hAnsi="Calibri" w:cs="Calibri"/>
+          <w:sz w:val="22"/>
+          <w:szCs w:val="22"/>
+          <w:lang w:val="en-GB"/>
+        </w:rPr>
+        <w:t>Space as mute</w:t>
+      </w:r>
+    </w:p>
+    <w:p>
+      <w:pPr>
+        <w:pStyle w:val="paragraph"/>
+        <w:numPr>
+          <w:ilvl w:val="0"/>
+          <w:numId w:val="6"/>
+        </w:numPr>
+        <w:spacing w:before="0" w:beforeAutospacing="0" w:after="0" w:afterAutospacing="0"/>
+        <w:textAlignment w:val="baseline"/>
+        <w:rPr>
+          <w:rFonts w:ascii="Calibri" w:hAnsi="Calibri" w:cs="Calibri"/>
+          <w:sz w:val="22"/>
+          <w:szCs w:val="22"/>
+          <w:lang w:val="en-GB"/>
+        </w:rPr>
+      </w:pPr>
+      <w:r>
+        <w:rPr>
+          <w:rFonts w:ascii="Calibri" w:hAnsi="Calibri" w:cs="Calibri"/>
+          <w:sz w:val="22"/>
+          <w:szCs w:val="22"/>
+          <w:lang w:val="en-GB"/>
+        </w:rPr>
+        <w:t xml:space="preserve">Key that marks the end, i.e. enter. </w:t>
+      </w:r>
+      <w:r>
+        <w:rPr>
+          <w:rFonts w:ascii="Calibri" w:hAnsi="Calibri" w:cs="Calibri"/>
+          <w:sz w:val="22"/>
+          <w:szCs w:val="22"/>
+          <w:lang w:val="en-GB"/>
+        </w:rPr>
+        <w:t>During playback, stop playing when it comes to Enter.</w:t>
+      </w:r>
+    </w:p>
+    <w:p>
+      <w:pPr>
+        <w:pStyle w:val="paragraph"/>
+        <w:numPr>
+          <w:ilvl w:val="0"/>
+          <w:numId w:val="6"/>
+        </w:numPr>
+        <w:spacing w:before="0" w:beforeAutospacing="0" w:after="0" w:afterAutospacing="0"/>
+        <w:textAlignment w:val="baseline"/>
+        <w:rPr>
+          <w:rFonts w:ascii="Calibri" w:hAnsi="Calibri" w:cs="Calibri"/>
+          <w:sz w:val="22"/>
+          <w:szCs w:val="22"/>
+          <w:lang w:val="en-GB"/>
+        </w:rPr>
+      </w:pPr>
+      <w:r>
+        <w:rPr>
+          <w:rFonts w:ascii="Calibri" w:hAnsi="Calibri" w:cs="Calibri"/>
+          <w:sz w:val="22"/>
+          <w:szCs w:val="22"/>
+          <w:lang w:val="en-GB"/>
+        </w:rPr>
+        <w:t>Assume that the RAM will never fill up entirely.</w:t>
+      </w:r>
+    </w:p>
+    <w:p>
+      <w:pPr>
+        <w:pStyle w:val="paragraph"/>
+        <w:spacing w:before="0" w:beforeAutospacing="0" w:after="0" w:afterAutospacing="0"/>
+        <w:textAlignment w:val="baseline"/>
+        <w:rPr>
+          <w:rFonts w:ascii="Calibri" w:hAnsi="Calibri" w:cs="Calibri"/>
+          <w:sz w:val="22"/>
+          <w:szCs w:val="22"/>
+          <w:lang w:val="en-GB"/>
+        </w:rPr>
+      </w:pPr>
+    </w:p>
+    <w:p>
+      <w:pPr>
+        <w:pStyle w:val="paragraph"/>
+        <w:spacing w:before="0" w:beforeAutospacing="0" w:after="0" w:afterAutospacing="0"/>
+        <w:textAlignment w:val="baseline"/>
+        <w:rPr>
+          <w:rFonts w:ascii="Calibri" w:hAnsi="Calibri" w:cs="Calibri"/>
+          <w:sz w:val="22"/>
+          <w:szCs w:val="22"/>
+          <w:lang w:val="en-GB"/>
+        </w:rPr>
+      </w:pPr>
+      <w:proofErr w:type="spellStart"/>
+      <w:r>
+        <w:rPr>
+          <w:rFonts w:ascii="Calibri" w:hAnsi="Calibri" w:cs="Calibri"/>
+          <w:sz w:val="22"/>
+          <w:szCs w:val="22"/>
+          <w:lang w:val="en-GB"/>
+        </w:rPr>
+        <w:t>F.ex</w:t>
+      </w:r>
+      <w:proofErr w:type="spellEnd"/>
+      <w:r>
+        <w:rPr>
+          <w:rFonts w:ascii="Calibri" w:hAnsi="Calibri" w:cs="Calibri"/>
+          <w:sz w:val="22"/>
+          <w:szCs w:val="22"/>
+          <w:lang w:val="en-GB"/>
+        </w:rPr>
+        <w:t xml:space="preserve"> store multiple melodies</w:t>
+      </w:r>
+      <w:r>
+        <w:rPr>
+          <w:rFonts w:ascii="Calibri" w:hAnsi="Calibri" w:cs="Calibri"/>
+          <w:sz w:val="22"/>
+          <w:szCs w:val="22"/>
+          <w:lang w:val="en-GB"/>
+        </w:rPr>
+        <w:t>, and switches to define which melody you want.</w:t>
+      </w:r>
+    </w:p>
+    <w:p>
+      <w:pPr>
+        <w:pStyle w:val="paragraph"/>
+        <w:spacing w:before="0" w:beforeAutospacing="0" w:after="0" w:afterAutospacing="0"/>
+        <w:textAlignment w:val="baseline"/>
+        <w:rPr>
+          <w:rFonts w:ascii="Calibri" w:hAnsi="Calibri" w:cs="Calibri"/>
+          <w:sz w:val="22"/>
+          <w:szCs w:val="22"/>
+          <w:lang w:val="en-GB"/>
+        </w:rPr>
+      </w:pPr>
+      <w:r>
+        <w:rPr>
+          <w:rFonts w:ascii="Calibri" w:hAnsi="Calibri" w:cs="Calibri"/>
+          <w:sz w:val="22"/>
+          <w:szCs w:val="22"/>
+          <w:lang w:val="en-GB"/>
+        </w:rPr>
+        <w:t>* 3 switches, one for each tune.</w:t>
+      </w:r>
+    </w:p>
+    <w:p>
+      <w:pPr>
+        <w:pStyle w:val="paragraph"/>
+        <w:spacing w:before="0" w:beforeAutospacing="0" w:after="0" w:afterAutospacing="0"/>
+        <w:textAlignment w:val="baseline"/>
+        <w:rPr>
+          <w:rFonts w:ascii="Calibri" w:hAnsi="Calibri" w:cs="Calibri"/>
+          <w:sz w:val="22"/>
+          <w:szCs w:val="22"/>
+          <w:lang w:val="en-GB"/>
+        </w:rPr>
+      </w:pPr>
+      <w:r>
+        <w:rPr>
+          <w:rFonts w:ascii="Calibri" w:hAnsi="Calibri" w:cs="Calibri"/>
+          <w:sz w:val="22"/>
+          <w:szCs w:val="22"/>
+          <w:lang w:val="en-GB"/>
+        </w:rPr>
+        <w:t>* How to implement?</w:t>
+      </w:r>
+    </w:p>
+    <w:p>
+      <w:pPr>
+        <w:pStyle w:val="paragraph"/>
+        <w:spacing w:before="0" w:beforeAutospacing="0" w:after="0" w:afterAutospacing="0"/>
+        <w:textAlignment w:val="baseline"/>
+        <w:rPr>
+          <w:rFonts w:ascii="Calibri" w:hAnsi="Calibri" w:cs="Calibri"/>
+          <w:sz w:val="22"/>
+          <w:szCs w:val="22"/>
+          <w:lang w:val="en-GB"/>
+        </w:rPr>
+      </w:pPr>
     </w:p>
     <w:p>
       <w:pPr>
@@ -725,7 +1231,7 @@
         <w:sz w:val="20"/>
       </w:rPr>
     </w:lvl>
-    <w:lvl w:ilvl="1" w:tentative="1">
+    <w:lvl w:ilvl="1">
       <w:start w:val="1"/>
       <w:numFmt w:val="bullet"/>
       <w:lvlText w:val="o"/>
@@ -1321,7 +1827,7 @@
         <w:sz w:val="20"/>
       </w:rPr>
     </w:lvl>
-    <w:lvl w:ilvl="1" w:tentative="1">
+    <w:lvl w:ilvl="1">
       <w:start w:val="1"/>
       <w:numFmt w:val="bullet"/>
       <w:lvlText w:val=""/>

</xml_diff>